<commit_message>
Dezvoltarea Caietului de sarcini: Completari, actualizari si corectari de erori stilistice, mecanice (dezvoltarea in proces)
</commit_message>
<xml_diff>
--- a/Lucrul la practica/Analiza domeniului de studiu.docx
+++ b/Lucrul la practica/Analiza domeniului de studiu.docx
@@ -1052,27 +1052,7 @@
           <w:lang w:val="en-US" w:eastAsia="en-US"/>
         </w:rPr>
         <w:br/>
-        <w:t>CERIF ((the Common European Research Information Format)</w:t>
-      </w:r>
-      <w:r>
-        <w:rPr>
-          <w:rFonts w:ascii="Times New Roman" w:hAnsi="Times New Roman"/>
-          <w:color w:val="000000"/>
-          <w:sz w:val="28"/>
-          <w:szCs w:val="28"/>
-          <w:lang w:val="en-US" w:eastAsia="en-US"/>
-        </w:rPr>
-        <w:t xml:space="preserve"> </w:t>
-      </w:r>
-      <w:r>
-        <w:rPr>
-          <w:rFonts w:ascii="Times New Roman" w:hAnsi="Times New Roman"/>
-          <w:color w:val="000000"/>
-          <w:sz w:val="28"/>
-          <w:szCs w:val="28"/>
-          <w:lang w:val="en-US" w:eastAsia="en-US"/>
-        </w:rPr>
-        <w:t>Formularul european comun de cercetare) este:</w:t>
+        <w:t>CERIF ((the Common European Research Information Format) Formularul european comun de cercetare) este:</w:t>
       </w:r>
     </w:p>
     <w:p>
@@ -2529,21 +2509,7 @@
           <w:szCs w:val="28"/>
         </w:rPr>
         <w:softHyphen/>
-        <w:t>vind conectarea Centrelor de Excelenţă moldovenești</w:t>
-      </w:r>
-      <w:r>
-        <w:rPr>
-          <w:sz w:val="28"/>
-          <w:szCs w:val="28"/>
-        </w:rPr>
-        <w:t xml:space="preserve"> </w:t>
-      </w:r>
-      <w:r>
-        <w:rPr>
-          <w:sz w:val="28"/>
-          <w:szCs w:val="28"/>
-        </w:rPr>
-        <w:t>la infrastructurile europene de cercetare precum ES</w:t>
+        <w:t>vind conectarea Centrelor de Excelenţă moldovenești la infrastructurile europene de cercetare precum ES</w:t>
       </w:r>
       <w:r>
         <w:rPr>
@@ -3820,17 +3786,7 @@
           <w:szCs w:val="28"/>
           <w:lang w:val="ro-RO" w:eastAsia="en-US"/>
         </w:rPr>
-        <w:t xml:space="preserve"> </w:t>
-      </w:r>
-      <w:r>
-        <w:rPr>
-          <w:rFonts w:ascii="Times New Roman" w:eastAsia="Times New Roman" w:hAnsi="Times New Roman"/>
-          <w:noProof/>
-          <w:sz w:val="28"/>
-          <w:szCs w:val="28"/>
-          <w:lang w:val="ro-RO" w:eastAsia="en-US"/>
-        </w:rPr>
-        <w:t>implementarea obiectivului de integrare în Spaţiul European de Cercetare este crearea Registrului Nați</w:t>
+        <w:t xml:space="preserve"> implementarea obiectivului de integrare în Spaţiul European de Cercetare este crearea Registrului Nați</w:t>
       </w:r>
       <w:r>
         <w:rPr>
@@ -4083,7 +4039,23 @@
           <w:sz w:val="28"/>
           <w:szCs w:val="28"/>
         </w:rPr>
-        <w:t xml:space="preserve"> Sistemul dat să fie la nivel național cu toată informația consolidată despre infrastructurile de cercetare care vor fi partajate pentru a oferi cercetări performante, deoarece aceste facilități, echipamente, servicii au un cost mare și nu întodeauna este posibil și potrivit ca fiecare care are nevoie de acestea să le procure personal, dar prin intermediul acestui sistem </w:t>
+        <w:t xml:space="preserve"> Sistemul dat să fie la nivel național cu toată informația consolidată despre infrastructurile de cercetare care vor fi partajate pentru a oferi cercetări performante, deoarece aceste facilități, echipamente, servicii au un cost mare și nu întodeauna este posibil și potrivit ca fiecare</w:t>
+      </w:r>
+      <w:r>
+        <w:rPr>
+          <w:sz w:val="28"/>
+          <w:szCs w:val="28"/>
+        </w:rPr>
+        <w:t>,</w:t>
+      </w:r>
+      <w:bookmarkStart w:id="0" w:name="_GoBack"/>
+      <w:bookmarkEnd w:id="0"/>
+      <w:r>
+        <w:rPr>
+          <w:sz w:val="28"/>
+          <w:szCs w:val="28"/>
+        </w:rPr>
+        <w:t xml:space="preserve"> care are nevoie de acestea să le procure personal, dar prin intermediul acestui sistem </w:t>
       </w:r>
       <w:r>
         <w:rPr>
@@ -7207,23 +7179,7 @@
                   <w:b w:val="0"/>
                   <w:sz w:val="18"/>
                 </w:rPr>
-                <w:t>https://erris.gov.ro/index.p</w:t>
-              </w:r>
-              <w:r>
-                <w:rPr>
-                  <w:rStyle w:val="a9"/>
-                  <w:b w:val="0"/>
-                  <w:sz w:val="18"/>
-                </w:rPr>
-                <w:t>h</w:t>
-              </w:r>
-              <w:r>
-                <w:rPr>
-                  <w:rStyle w:val="a9"/>
-                  <w:b w:val="0"/>
-                  <w:sz w:val="18"/>
-                </w:rPr>
-                <w:t>p</w:t>
+                <w:t>https://erris.gov.ro/index.php</w:t>
               </w:r>
             </w:hyperlink>
           </w:p>
@@ -9198,9 +9154,6 @@
               <w:t>; sortare -</w:t>
             </w:r>
             <w:r>
-              <w:rPr>
-                <w:rStyle w:val="N"/>
-              </w:rPr>
               <w:t xml:space="preserve"> </w:t>
             </w:r>
             <w:r>
@@ -9381,8 +9334,6 @@
               </w:rPr>
               <w:t>V</w:t>
             </w:r>
-            <w:bookmarkStart w:id="0" w:name="_GoBack"/>
-            <w:bookmarkEnd w:id="0"/>
           </w:p>
         </w:tc>
         <w:tc>
@@ -15446,7 +15397,7 @@
 </file>
 
 <file path=customXml/itemProps1.xml><?xml version="1.0" encoding="utf-8"?>
-<ds:datastoreItem xmlns:ds="http://schemas.openxmlformats.org/officeDocument/2006/customXml" ds:itemID="{F1E63008-D0F0-4482-8180-07621D629682}">
+<ds:datastoreItem xmlns:ds="http://schemas.openxmlformats.org/officeDocument/2006/customXml" ds:itemID="{67F323F4-26CC-4393-9476-8976493761D5}">
   <ds:schemaRefs>
     <ds:schemaRef ds:uri="http://schemas.openxmlformats.org/officeDocument/2006/bibliography"/>
   </ds:schemaRefs>

</xml_diff>